<commit_message>
First final repport and .m files
</commit_message>
<xml_diff>
--- a/RapportTPEstimation.docx
+++ b/RapportTPEstimation.docx
@@ -473,7 +473,7 @@
     </w:p>
     <w:p>
       <w:pPr>
-        <w:jc w:val="both"/>
+        <w:jc w:val="center"/>
         <w:rPr>
           <w:rFonts w:ascii="Times New Roman" w:hAnsi="Times New Roman" w:cs="Times New Roman"/>
         </w:rPr>
@@ -487,14 +487,19 @@
     </w:p>
     <w:p>
       <w:pPr>
-        <w:jc w:val="both"/>
-        <w:rPr>
-          <w:rFonts w:ascii="Times New Roman" w:hAnsi="Times New Roman" w:cs="Times New Roman"/>
-        </w:rPr>
-      </w:pPr>
-      <w:r>
-        <w:rPr>
-          <w:rFonts w:ascii="Times New Roman" w:hAnsi="Times New Roman" w:cs="Times New Roman"/>
+        <w:pBdr>
+          <w:bottom w:val="single" w:sz="4" w:space="1" w:color="auto"/>
+        </w:pBdr>
+        <w:jc w:val="both"/>
+        <w:rPr>
+          <w:rFonts w:ascii="Times New Roman" w:hAnsi="Times New Roman" w:cs="Times New Roman"/>
+          <w:sz w:val="36"/>
+        </w:rPr>
+      </w:pPr>
+      <w:r>
+        <w:rPr>
+          <w:rFonts w:ascii="Times New Roman" w:hAnsi="Times New Roman" w:cs="Times New Roman"/>
+          <w:sz w:val="36"/>
         </w:rPr>
         <w:lastRenderedPageBreak/>
         <w:t>I. Introduction</w:t>
@@ -572,32 +577,12 @@
           </w:rPr>
           <m:t>f</m:t>
         </m:r>
-        <m:r>
-          <w:rPr>
-            <w:rFonts w:ascii="Cambria Math" w:eastAsiaTheme="minorEastAsia" w:hAnsi="Cambria Math" w:cs="Times New Roman"/>
-          </w:rPr>
-          <m:t>(x)</m:t>
-        </m:r>
       </m:oMath>
       <w:r>
         <w:rPr>
           <w:rFonts w:ascii="Times New Roman" w:eastAsiaTheme="minorEastAsia" w:hAnsi="Times New Roman" w:cs="Times New Roman"/>
         </w:rPr>
-        <w:t xml:space="preserve"> dont un paramètre </w:t>
-      </w:r>
-      <m:oMath>
-        <m:r>
-          <w:rPr>
-            <w:rFonts w:ascii="Cambria Math" w:eastAsiaTheme="minorEastAsia" w:hAnsi="Cambria Math" w:cs="Times New Roman"/>
-          </w:rPr>
-          <m:t>x</m:t>
-        </m:r>
-      </m:oMath>
-      <w:r>
-        <w:rPr>
-          <w:rFonts w:ascii="Times New Roman" w:eastAsiaTheme="minorEastAsia" w:hAnsi="Times New Roman" w:cs="Times New Roman"/>
-        </w:rPr>
-        <w:t xml:space="preserve"> est inconnu, </w:t>
+        <w:t xml:space="preserve">, </w:t>
       </w:r>
       <w:r>
         <w:rPr>
@@ -674,7 +659,7 @@
           <w:rPr>
             <w:rFonts w:ascii="Cambria Math" w:eastAsiaTheme="minorEastAsia" w:hAnsi="Cambria Math" w:cs="Times New Roman"/>
           </w:rPr>
-          <m:t>g(x)</m:t>
+          <m:t>g</m:t>
         </m:r>
       </m:oMath>
       <w:r>
@@ -726,13 +711,7 @@
           <w:rPr>
             <w:rFonts w:ascii="Cambria Math" w:eastAsiaTheme="minorEastAsia" w:hAnsi="Cambria Math" w:cs="Times New Roman"/>
           </w:rPr>
-          <m:t>≥</m:t>
-        </m:r>
-        <m:r>
-          <w:rPr>
-            <w:rFonts w:ascii="Cambria Math" w:eastAsiaTheme="minorEastAsia" w:hAnsi="Cambria Math" w:cs="Times New Roman"/>
-          </w:rPr>
-          <m:t>f(x)</m:t>
+          <m:t>≥f(x)</m:t>
         </m:r>
       </m:oMath>
       <w:r>
@@ -1093,7 +1072,19 @@
         <w:rPr>
           <w:rFonts w:ascii="Times New Roman" w:eastAsiaTheme="minorEastAsia" w:hAnsi="Times New Roman" w:cs="Times New Roman"/>
         </w:rPr>
-        <w:t xml:space="preserve">, le prochain point créé le sera dans ses environs. Si au contraire, il ne s’y trouve pas, alors on cherchera à faire un plus grand pas de sorte à revenir dans a zone couverte par </w:t>
+        <w:t xml:space="preserve">, le prochain point créé le sera dans ses environs. Si au contraire, il ne s’y trouve pas, alors on cherchera à faire un plus grand pas de sorte à revenir dans </w:t>
+      </w:r>
+      <w:r>
+        <w:rPr>
+          <w:rFonts w:ascii="Times New Roman" w:eastAsiaTheme="minorEastAsia" w:hAnsi="Times New Roman" w:cs="Times New Roman"/>
+        </w:rPr>
+        <w:t>l</w:t>
+      </w:r>
+      <w:r>
+        <w:rPr>
+          <w:rFonts w:ascii="Times New Roman" w:eastAsiaTheme="minorEastAsia" w:hAnsi="Times New Roman" w:cs="Times New Roman"/>
+        </w:rPr>
+        <w:t xml:space="preserve">a zone couverte par </w:t>
       </w:r>
       <m:oMath>
         <m:r>
@@ -1167,6 +1158,18 @@
         <w:rPr>
           <w:rFonts w:ascii="Times New Roman" w:eastAsiaTheme="minorEastAsia" w:hAnsi="Times New Roman" w:cs="Times New Roman"/>
         </w:rPr>
+        <w:t xml:space="preserve"> en acceptant parfois des points </w:t>
+      </w:r>
+      <w:r>
+        <w:rPr>
+          <w:rFonts w:ascii="Times New Roman" w:eastAsiaTheme="minorEastAsia" w:hAnsi="Times New Roman" w:cs="Times New Roman"/>
+        </w:rPr>
+        <w:t>aberrants qui vont permettre de découvrir potentiellement d’autres maxima</w:t>
+      </w:r>
+      <w:r>
+        <w:rPr>
+          <w:rFonts w:ascii="Times New Roman" w:eastAsiaTheme="minorEastAsia" w:hAnsi="Times New Roman" w:cs="Times New Roman"/>
+        </w:rPr>
         <w:t>.</w:t>
       </w:r>
     </w:p>
@@ -1180,26 +1183,33 @@
     </w:p>
     <w:p>
       <w:pPr>
-        <w:jc w:val="both"/>
-        <w:rPr>
-          <w:rFonts w:ascii="Times New Roman" w:hAnsi="Times New Roman" w:cs="Times New Roman"/>
-        </w:rPr>
-      </w:pPr>
-      <w:r>
-        <w:rPr>
-          <w:rFonts w:ascii="Times New Roman" w:hAnsi="Times New Roman" w:cs="Times New Roman"/>
+        <w:pBdr>
+          <w:bottom w:val="single" w:sz="4" w:space="1" w:color="auto"/>
+        </w:pBdr>
+        <w:jc w:val="both"/>
+        <w:rPr>
+          <w:rFonts w:ascii="Times New Roman" w:hAnsi="Times New Roman" w:cs="Times New Roman"/>
+          <w:sz w:val="40"/>
+        </w:rPr>
+      </w:pPr>
+      <w:r>
+        <w:rPr>
+          <w:rFonts w:ascii="Times New Roman" w:hAnsi="Times New Roman" w:cs="Times New Roman"/>
+          <w:sz w:val="40"/>
         </w:rPr>
         <w:t>I</w:t>
       </w:r>
       <w:r>
         <w:rPr>
           <w:rFonts w:ascii="Times New Roman" w:hAnsi="Times New Roman" w:cs="Times New Roman"/>
+          <w:sz w:val="40"/>
         </w:rPr>
         <w:t>I</w:t>
       </w:r>
       <w:r>
         <w:rPr>
           <w:rFonts w:ascii="Times New Roman" w:hAnsi="Times New Roman" w:cs="Times New Roman"/>
+          <w:sz w:val="40"/>
         </w:rPr>
         <w:t>. Commentaires et explications algorithmiques</w:t>
       </w:r>
@@ -1267,7 +1277,19 @@
           <w:rFonts w:ascii="Times New Roman" w:hAnsi="Times New Roman" w:cs="Times New Roman"/>
         </w:rPr>
         <w:tab/>
-        <w:t>Dans un premier nous considérons la loi BETA de paramètre a = 0.5 et b = 0.5 comme étant la loi cible et une loi normale centrée réduite comme loi de proposition.</w:t>
+        <w:t>Dans un premier</w:t>
+      </w:r>
+      <w:r>
+        <w:rPr>
+          <w:rFonts w:ascii="Times New Roman" w:hAnsi="Times New Roman" w:cs="Times New Roman"/>
+        </w:rPr>
+        <w:t xml:space="preserve"> temps</w:t>
+      </w:r>
+      <w:r>
+        <w:rPr>
+          <w:rFonts w:ascii="Times New Roman" w:hAnsi="Times New Roman" w:cs="Times New Roman"/>
+        </w:rPr>
+        <w:t xml:space="preserve"> nous considérons la loi BETA de paramètre a = 0.5 et b = 0.5 comme étant la loi cible et une loi normale centrée réduite comme loi de proposition.</w:t>
       </w:r>
       <w:r>
         <w:rPr>
@@ -1299,7 +1321,41 @@
         <w:rPr>
           <w:rFonts w:ascii="Times New Roman" w:hAnsi="Times New Roman" w:cs="Times New Roman"/>
         </w:rPr>
-        <w:t xml:space="preserve"> soit placée à 0.</w:t>
+        <w:t xml:space="preserve"> soit placée à 0</w:t>
+      </w:r>
+      <w:r>
+        <w:rPr>
+          <w:rFonts w:ascii="Times New Roman" w:hAnsi="Times New Roman" w:cs="Times New Roman"/>
+        </w:rPr>
+        <w:t xml:space="preserve"> et « </w:t>
+      </w:r>
+      <w:proofErr w:type="spellStart"/>
+      <w:r>
+        <w:rPr>
+          <w:rFonts w:ascii="Times New Roman" w:hAnsi="Times New Roman" w:cs="Times New Roman"/>
+        </w:rPr>
+        <w:t>loiTarg</w:t>
+      </w:r>
+      <w:proofErr w:type="spellEnd"/>
+      <w:r>
+        <w:rPr>
+          <w:rFonts w:ascii="Times New Roman" w:hAnsi="Times New Roman" w:cs="Times New Roman"/>
+        </w:rPr>
+        <w:t> » doit valoir @</w:t>
+      </w:r>
+      <w:proofErr w:type="spellStart"/>
+      <w:r>
+        <w:rPr>
+          <w:rFonts w:ascii="Times New Roman" w:hAnsi="Times New Roman" w:cs="Times New Roman"/>
+        </w:rPr>
+        <w:t>cibleBeta</w:t>
+      </w:r>
+      <w:proofErr w:type="spellEnd"/>
+      <w:r>
+        <w:rPr>
+          <w:rFonts w:ascii="Times New Roman" w:hAnsi="Times New Roman" w:cs="Times New Roman"/>
+        </w:rPr>
+        <w:t>.</w:t>
       </w:r>
     </w:p>
     <w:p>
@@ -1335,6 +1391,7 @@
             <w:rPr>
               <w:rFonts w:ascii="Cambria Math" w:hAnsi="Cambria Math" w:cs="Times New Roman"/>
             </w:rPr>
+            <w:lastRenderedPageBreak/>
             <m:t>α(</m:t>
           </m:r>
           <m:sSup>
@@ -1781,7 +1838,25 @@
         <w:rPr>
           <w:rFonts w:ascii="Times New Roman" w:hAnsi="Times New Roman" w:cs="Times New Roman"/>
         </w:rPr>
-        <w:t xml:space="preserve">, le calcul de </w:t>
+        <w:t>.</w:t>
+      </w:r>
+      <w:r>
+        <w:rPr>
+          <w:rFonts w:ascii="Times New Roman" w:hAnsi="Times New Roman" w:cs="Times New Roman"/>
+        </w:rPr>
+        <w:t xml:space="preserve"> </w:t>
+      </w:r>
+      <w:r>
+        <w:rPr>
+          <w:rFonts w:ascii="Times New Roman" w:hAnsi="Times New Roman" w:cs="Times New Roman"/>
+        </w:rPr>
+        <w:t>Or</w:t>
+      </w:r>
+      <w:r>
+        <w:rPr>
+          <w:rFonts w:ascii="Times New Roman" w:hAnsi="Times New Roman" w:cs="Times New Roman"/>
+        </w:rPr>
+        <w:t xml:space="preserve"> </w:t>
       </w:r>
       <m:oMath>
         <m:r>
@@ -1931,14 +2006,7 @@
         <w:rPr>
           <w:rFonts w:ascii="Times New Roman" w:eastAsiaTheme="minorEastAsia" w:hAnsi="Times New Roman" w:cs="Times New Roman"/>
         </w:rPr>
-        <w:t xml:space="preserve"> car nous mettons en place une </w:t>
-      </w:r>
-      <w:r>
-        <w:rPr>
-          <w:rFonts w:ascii="Times New Roman" w:eastAsiaTheme="minorEastAsia" w:hAnsi="Times New Roman" w:cs="Times New Roman"/>
-        </w:rPr>
-        <w:lastRenderedPageBreak/>
-        <w:t xml:space="preserve">marche aléatoire. De plus sachant que la fonction </w:t>
+        <w:t xml:space="preserve"> car nous mettons en place une marche aléatoire. De plus sachant que la fonction </w:t>
       </w:r>
       <m:oMath>
         <m:r>
@@ -2342,26 +2410,33 @@
     </w:p>
     <w:p>
       <w:pPr>
-        <w:jc w:val="both"/>
-        <w:rPr>
-          <w:rFonts w:ascii="Times New Roman" w:hAnsi="Times New Roman" w:cs="Times New Roman"/>
-        </w:rPr>
-      </w:pPr>
-      <w:r>
-        <w:rPr>
-          <w:rFonts w:ascii="Times New Roman" w:hAnsi="Times New Roman" w:cs="Times New Roman"/>
+        <w:pBdr>
+          <w:bottom w:val="single" w:sz="4" w:space="1" w:color="auto"/>
+        </w:pBdr>
+        <w:jc w:val="both"/>
+        <w:rPr>
+          <w:rFonts w:ascii="Times New Roman" w:hAnsi="Times New Roman" w:cs="Times New Roman"/>
+          <w:sz w:val="40"/>
+        </w:rPr>
+      </w:pPr>
+      <w:r>
+        <w:rPr>
+          <w:rFonts w:ascii="Times New Roman" w:hAnsi="Times New Roman" w:cs="Times New Roman"/>
+          <w:sz w:val="40"/>
         </w:rPr>
         <w:t>II</w:t>
       </w:r>
       <w:r>
         <w:rPr>
           <w:rFonts w:ascii="Times New Roman" w:hAnsi="Times New Roman" w:cs="Times New Roman"/>
+          <w:sz w:val="40"/>
         </w:rPr>
         <w:t>I</w:t>
       </w:r>
       <w:r>
         <w:rPr>
           <w:rFonts w:ascii="Times New Roman" w:hAnsi="Times New Roman" w:cs="Times New Roman"/>
+          <w:sz w:val="40"/>
         </w:rPr>
         <w:t>. Expérimentations et variation de paramètres</w:t>
       </w:r>
@@ -2379,11 +2454,15 @@
         <w:jc w:val="both"/>
         <w:rPr>
           <w:rFonts w:ascii="Times New Roman" w:hAnsi="Times New Roman" w:cs="Times New Roman"/>
-        </w:rPr>
-      </w:pPr>
-      <w:r>
-        <w:rPr>
-          <w:rFonts w:ascii="Times New Roman" w:hAnsi="Times New Roman" w:cs="Times New Roman"/>
+          <w:sz w:val="28"/>
+          <w:u w:val="single"/>
+        </w:rPr>
+      </w:pPr>
+      <w:r>
+        <w:rPr>
+          <w:rFonts w:ascii="Times New Roman" w:hAnsi="Times New Roman" w:cs="Times New Roman"/>
+          <w:sz w:val="28"/>
+          <w:u w:val="single"/>
         </w:rPr>
         <w:t>1. Modification du nombre d’échantillons</w:t>
       </w:r>
@@ -2407,6 +2486,7 @@
         <w:rPr>
           <w:rFonts w:ascii="Times New Roman" w:hAnsi="Times New Roman" w:cs="Times New Roman"/>
         </w:rPr>
+        <w:lastRenderedPageBreak/>
         <w:tab/>
         <w:t>La modification de nombre d’échantillons dans la série influence directement les résultats obtenus ainsi que la précision de l’histogramme final des valeurs de la série</w:t>
       </w:r>
@@ -2438,14 +2518,7 @@
         <w:rPr>
           <w:rFonts w:ascii="Times New Roman" w:hAnsi="Times New Roman" w:cs="Times New Roman"/>
         </w:rPr>
-        <w:t xml:space="preserve">En contrepartie, plus le nombre d’échantillons est grand, </w:t>
-      </w:r>
-      <w:r>
-        <w:rPr>
-          <w:rFonts w:ascii="Times New Roman" w:hAnsi="Times New Roman" w:cs="Times New Roman"/>
-        </w:rPr>
-        <w:lastRenderedPageBreak/>
-        <w:t>plus l’algorithme sera précis mais sera lent. Le compromis temps de calcul contre précision est toujours important à rechercher.</w:t>
+        <w:t>En contrepartie, plus le nombre d’échantillons est grand, plus l’algorithme sera précis mais sera lent. Le compromis temps de calcul contre précision est toujours important à rechercher.</w:t>
       </w:r>
     </w:p>
     <w:p>
@@ -2524,11 +2597,15 @@
         <w:jc w:val="both"/>
         <w:rPr>
           <w:rFonts w:ascii="Times New Roman" w:hAnsi="Times New Roman" w:cs="Times New Roman"/>
-        </w:rPr>
-      </w:pPr>
-      <w:r>
-        <w:rPr>
-          <w:rFonts w:ascii="Times New Roman" w:hAnsi="Times New Roman" w:cs="Times New Roman"/>
+          <w:sz w:val="28"/>
+          <w:u w:val="single"/>
+        </w:rPr>
+      </w:pPr>
+      <w:r>
+        <w:rPr>
+          <w:rFonts w:ascii="Times New Roman" w:hAnsi="Times New Roman" w:cs="Times New Roman"/>
+          <w:sz w:val="28"/>
+          <w:u w:val="single"/>
         </w:rPr>
         <w:t>2. Modification du pas</w:t>
       </w:r>
@@ -2715,6 +2792,7 @@
         <w:rPr>
           <w:rFonts w:ascii="Times New Roman" w:hAnsi="Times New Roman" w:cs="Times New Roman"/>
         </w:rPr>
+        <w:lastRenderedPageBreak/>
         <w:tab/>
         <w:t>Au contraire si l’on choisit un pas trop grand</w:t>
       </w:r>
@@ -2742,8 +2820,6 @@
         </w:rPr>
         <w:t>très crénelée</w:t>
       </w:r>
-      <w:bookmarkStart w:id="0" w:name="_GoBack"/>
-      <w:bookmarkEnd w:id="0"/>
       <w:r>
         <w:rPr>
           <w:rFonts w:ascii="Times New Roman" w:hAnsi="Times New Roman" w:cs="Times New Roman"/>
@@ -2760,14 +2836,7 @@
         <w:rPr>
           <w:rFonts w:ascii="Times New Roman" w:hAnsi="Times New Roman" w:cs="Times New Roman"/>
         </w:rPr>
-        <w:t xml:space="preserve">. Aussi, l’histogramme final est particulièrement perturbé car les valeurs les plus répétées ne sont pas </w:t>
-      </w:r>
-      <w:r>
-        <w:rPr>
-          <w:rFonts w:ascii="Times New Roman" w:hAnsi="Times New Roman" w:cs="Times New Roman"/>
-        </w:rPr>
-        <w:lastRenderedPageBreak/>
-        <w:t>nécessairement issues du bon fonctionnement de l’algorithme mais de la forte répétition des échantillons à cause d’un pas beaucoup trop grand.</w:t>
+        <w:t>. Aussi, l’histogramme final est particulièrement perturbé car les valeurs les plus répétées ne sont pas nécessairement issues du bon fonctionnement de l’algorithme mais de la forte répétition des échantillons à cause d’un pas beaucoup trop grand.</w:t>
       </w:r>
     </w:p>
     <w:p>
@@ -2851,26 +2920,33 @@
     </w:p>
     <w:p>
       <w:pPr>
-        <w:jc w:val="both"/>
-        <w:rPr>
-          <w:rFonts w:ascii="Times New Roman" w:hAnsi="Times New Roman" w:cs="Times New Roman"/>
-        </w:rPr>
-      </w:pPr>
-      <w:r>
-        <w:rPr>
-          <w:rFonts w:ascii="Times New Roman" w:hAnsi="Times New Roman" w:cs="Times New Roman"/>
+        <w:pBdr>
+          <w:bottom w:val="single" w:sz="4" w:space="1" w:color="auto"/>
+        </w:pBdr>
+        <w:jc w:val="both"/>
+        <w:rPr>
+          <w:rFonts w:ascii="Times New Roman" w:hAnsi="Times New Roman" w:cs="Times New Roman"/>
+          <w:sz w:val="40"/>
+        </w:rPr>
+      </w:pPr>
+      <w:r>
+        <w:rPr>
+          <w:rFonts w:ascii="Times New Roman" w:hAnsi="Times New Roman" w:cs="Times New Roman"/>
+          <w:sz w:val="40"/>
         </w:rPr>
         <w:t>I</w:t>
       </w:r>
       <w:r>
         <w:rPr>
           <w:rFonts w:ascii="Times New Roman" w:hAnsi="Times New Roman" w:cs="Times New Roman"/>
+          <w:sz w:val="40"/>
         </w:rPr>
         <w:t>V</w:t>
       </w:r>
       <w:r>
         <w:rPr>
           <w:rFonts w:ascii="Times New Roman" w:hAnsi="Times New Roman" w:cs="Times New Roman"/>
+          <w:sz w:val="40"/>
         </w:rPr>
         <w:t>. Modification de loi cible et de proposition</w:t>
       </w:r>
@@ -2894,8 +2970,1194 @@
         <w:rPr>
           <w:rFonts w:ascii="Times New Roman" w:hAnsi="Times New Roman" w:cs="Times New Roman"/>
         </w:rPr>
+        <w:tab/>
+        <w:t>La modification de la loi cible permet de vérifier que notre algorithme est fonctionnel pour tout type de fonction cible et non pas seulement la fonction BETA précédemment mentionnée</w:t>
+      </w:r>
+      <w:r>
+        <w:rPr>
+          <w:rFonts w:ascii="Times New Roman" w:hAnsi="Times New Roman" w:cs="Times New Roman"/>
+        </w:rPr>
+        <w:t xml:space="preserve">. Pour ce faire nous avons créé une fonction somme de trois gaussiennes </w:t>
+      </w:r>
+      <m:oMath>
+        <m:r>
+          <w:rPr>
+            <w:rFonts w:ascii="Cambria Math" w:hAnsi="Cambria Math" w:cs="Times New Roman"/>
+          </w:rPr>
+          <m:t>G</m:t>
+        </m:r>
+      </m:oMath>
+      <w:r>
+        <w:rPr>
+          <w:rFonts w:ascii="Times New Roman" w:hAnsi="Times New Roman" w:cs="Times New Roman"/>
+        </w:rPr>
+        <w:t xml:space="preserve"> : </w:t>
+      </w:r>
+    </w:p>
+    <w:p>
+      <w:pPr>
+        <w:jc w:val="both"/>
+        <w:rPr>
+          <w:rFonts w:ascii="Times New Roman" w:hAnsi="Times New Roman" w:cs="Times New Roman"/>
+        </w:rPr>
+      </w:pPr>
+    </w:p>
+    <w:p>
+      <w:pPr>
+        <w:jc w:val="both"/>
+        <w:rPr>
+          <w:rFonts w:ascii="Times New Roman" w:hAnsi="Times New Roman" w:cs="Times New Roman"/>
+        </w:rPr>
+      </w:pPr>
+      <m:oMathPara>
+        <m:oMath>
+          <m:r>
+            <w:rPr>
+              <w:rFonts w:ascii="Cambria Math" w:hAnsi="Cambria Math" w:cs="Times New Roman"/>
+            </w:rPr>
+            <m:t>f</m:t>
+          </m:r>
+          <m:d>
+            <m:dPr>
+              <m:ctrlPr>
+                <w:rPr>
+                  <w:rFonts w:ascii="Cambria Math" w:hAnsi="Cambria Math" w:cs="Times New Roman"/>
+                  <w:i/>
+                </w:rPr>
+              </m:ctrlPr>
+            </m:dPr>
+            <m:e>
+              <m:r>
+                <w:rPr>
+                  <w:rFonts w:ascii="Cambria Math" w:hAnsi="Cambria Math" w:cs="Times New Roman"/>
+                </w:rPr>
+                <m:t>x</m:t>
+              </m:r>
+            </m:e>
+          </m:d>
+          <m:r>
+            <w:rPr>
+              <w:rFonts w:ascii="Cambria Math" w:hAnsi="Cambria Math" w:cs="Times New Roman"/>
+            </w:rPr>
+            <m:t>=</m:t>
+          </m:r>
+          <m:f>
+            <m:fPr>
+              <m:ctrlPr>
+                <w:rPr>
+                  <w:rFonts w:ascii="Cambria Math" w:hAnsi="Cambria Math" w:cs="Times New Roman"/>
+                  <w:i/>
+                </w:rPr>
+              </m:ctrlPr>
+            </m:fPr>
+            <m:num>
+              <m:r>
+                <w:rPr>
+                  <w:rFonts w:ascii="Cambria Math" w:hAnsi="Cambria Math" w:cs="Times New Roman"/>
+                </w:rPr>
+                <m:t>1</m:t>
+              </m:r>
+            </m:num>
+            <m:den>
+              <m:r>
+                <w:rPr>
+                  <w:rFonts w:ascii="Cambria Math" w:hAnsi="Cambria Math" w:cs="Times New Roman"/>
+                </w:rPr>
+                <m:t>3</m:t>
+              </m:r>
+            </m:den>
+          </m:f>
+          <m:r>
+            <w:rPr>
+              <w:rFonts w:ascii="Cambria Math" w:hAnsi="Cambria Math" w:cs="Times New Roman"/>
+            </w:rPr>
+            <m:t xml:space="preserve"> [ G</m:t>
+          </m:r>
+          <m:d>
+            <m:dPr>
+              <m:ctrlPr>
+                <w:rPr>
+                  <w:rFonts w:ascii="Cambria Math" w:hAnsi="Cambria Math" w:cs="Times New Roman"/>
+                  <w:i/>
+                </w:rPr>
+              </m:ctrlPr>
+            </m:dPr>
+            <m:e>
+              <m:r>
+                <w:rPr>
+                  <w:rFonts w:ascii="Cambria Math" w:hAnsi="Cambria Math" w:cs="Times New Roman"/>
+                </w:rPr>
+                <m:t>x,0.2, 0.07</m:t>
+              </m:r>
+            </m:e>
+          </m:d>
+          <m:r>
+            <w:rPr>
+              <w:rFonts w:ascii="Cambria Math" w:hAnsi="Cambria Math" w:cs="Times New Roman"/>
+            </w:rPr>
+            <m:t>+G</m:t>
+          </m:r>
+          <m:d>
+            <m:dPr>
+              <m:ctrlPr>
+                <w:rPr>
+                  <w:rFonts w:ascii="Cambria Math" w:hAnsi="Cambria Math" w:cs="Times New Roman"/>
+                  <w:i/>
+                </w:rPr>
+              </m:ctrlPr>
+            </m:dPr>
+            <m:e>
+              <m:r>
+                <w:rPr>
+                  <w:rFonts w:ascii="Cambria Math" w:hAnsi="Cambria Math" w:cs="Times New Roman"/>
+                </w:rPr>
+                <m:t>x,0.5, 0.01</m:t>
+              </m:r>
+            </m:e>
+          </m:d>
+          <m:r>
+            <w:rPr>
+              <w:rFonts w:ascii="Cambria Math" w:hAnsi="Cambria Math" w:cs="Times New Roman"/>
+            </w:rPr>
+            <m:t>+G</m:t>
+          </m:r>
+          <m:d>
+            <m:dPr>
+              <m:ctrlPr>
+                <w:rPr>
+                  <w:rFonts w:ascii="Cambria Math" w:hAnsi="Cambria Math" w:cs="Times New Roman"/>
+                  <w:i/>
+                </w:rPr>
+              </m:ctrlPr>
+            </m:dPr>
+            <m:e>
+              <m:r>
+                <w:rPr>
+                  <w:rFonts w:ascii="Cambria Math" w:hAnsi="Cambria Math" w:cs="Times New Roman"/>
+                </w:rPr>
+                <m:t>x,0.7, 0.05</m:t>
+              </m:r>
+            </m:e>
+          </m:d>
+          <m:r>
+            <w:rPr>
+              <w:rFonts w:ascii="Cambria Math" w:hAnsi="Cambria Math" w:cs="Times New Roman"/>
+            </w:rPr>
+            <m:t>]</m:t>
+          </m:r>
+        </m:oMath>
+      </m:oMathPara>
+    </w:p>
+    <w:p>
+      <w:pPr>
+        <w:jc w:val="both"/>
+        <w:rPr>
+          <w:rFonts w:ascii="Times New Roman" w:hAnsi="Times New Roman" w:cs="Times New Roman"/>
+        </w:rPr>
+      </w:pPr>
+    </w:p>
+    <w:p>
+      <w:pPr>
+        <w:jc w:val="both"/>
+        <w:rPr>
+          <w:rFonts w:ascii="Times New Roman" w:hAnsi="Times New Roman" w:cs="Times New Roman"/>
+        </w:rPr>
+      </w:pPr>
+      <w:r>
+        <w:rPr>
+          <w:rFonts w:ascii="Times New Roman" w:hAnsi="Times New Roman" w:cs="Times New Roman"/>
+        </w:rPr>
+        <w:t>Il est bien sûr possible de changer les valeurs des moyennes et écart-types des gaussiennes pour générer une nouvelle fonction à l’aide du fichier « </w:t>
+      </w:r>
+      <w:proofErr w:type="spellStart"/>
+      <w:r>
+        <w:rPr>
+          <w:rFonts w:ascii="Times New Roman" w:hAnsi="Times New Roman" w:cs="Times New Roman"/>
+        </w:rPr>
+        <w:t>gaussianTarget.m</w:t>
+      </w:r>
+      <w:proofErr w:type="spellEnd"/>
+      <w:r>
+        <w:rPr>
+          <w:rFonts w:ascii="Times New Roman" w:hAnsi="Times New Roman" w:cs="Times New Roman"/>
+        </w:rPr>
+        <w:t> ».</w:t>
+      </w:r>
+    </w:p>
+    <w:p>
+      <w:pPr>
+        <w:jc w:val="both"/>
+        <w:rPr>
+          <w:rFonts w:ascii="Times New Roman" w:hAnsi="Times New Roman" w:cs="Times New Roman"/>
+        </w:rPr>
+      </w:pPr>
+    </w:p>
+    <w:p>
+      <w:pPr>
+        <w:jc w:val="both"/>
+        <w:rPr>
+          <w:rFonts w:ascii="Times New Roman" w:hAnsi="Times New Roman" w:cs="Times New Roman"/>
+        </w:rPr>
+      </w:pPr>
+      <w:r>
+        <w:rPr>
+          <w:rFonts w:ascii="Times New Roman" w:hAnsi="Times New Roman" w:cs="Times New Roman"/>
+        </w:rPr>
+        <w:tab/>
+        <w:t xml:space="preserve">Ainsi, la modification de la loi cible en conservant 10000 échantillons et un pas de 0.5 permettent d’obtenir les résultats suivants : </w:t>
+      </w:r>
+    </w:p>
+    <w:p>
+      <w:pPr>
+        <w:jc w:val="center"/>
+        <w:rPr>
+          <w:rFonts w:ascii="Times New Roman" w:hAnsi="Times New Roman" w:cs="Times New Roman"/>
+        </w:rPr>
+      </w:pPr>
+      <w:r>
+        <w:rPr>
+          <w:rFonts w:ascii="Times New Roman" w:hAnsi="Times New Roman" w:cs="Times New Roman"/>
+          <w:noProof/>
+        </w:rPr>
+        <w:drawing>
+          <wp:inline distT="0" distB="0" distL="0" distR="0">
+            <wp:extent cx="3930558" cy="2123524"/>
+            <wp:effectExtent l="0" t="0" r="0" b="0"/>
+            <wp:docPr id="1" name="Image 1"/>
+            <wp:cNvGraphicFramePr>
+              <a:graphicFrameLocks xmlns:a="http://schemas.openxmlformats.org/drawingml/2006/main" noChangeAspect="1"/>
+            </wp:cNvGraphicFramePr>
+            <a:graphic xmlns:a="http://schemas.openxmlformats.org/drawingml/2006/main">
+              <a:graphicData uri="http://schemas.openxmlformats.org/drawingml/2006/picture">
+                <pic:pic xmlns:pic="http://schemas.openxmlformats.org/drawingml/2006/picture">
+                  <pic:nvPicPr>
+                    <pic:cNvPr id="1" name="Capture d’écran 2020-10-13 à 16.00.17.png"/>
+                    <pic:cNvPicPr/>
+                  </pic:nvPicPr>
+                  <pic:blipFill>
+                    <a:blip r:embed="rId10">
+                      <a:extLst>
+                        <a:ext uri="{28A0092B-C50C-407E-A947-70E740481C1C}">
+                          <a14:useLocalDpi xmlns:a14="http://schemas.microsoft.com/office/drawing/2010/main" val="0"/>
+                        </a:ext>
+                      </a:extLst>
+                    </a:blip>
+                    <a:stretch>
+                      <a:fillRect/>
+                    </a:stretch>
+                  </pic:blipFill>
+                  <pic:spPr>
+                    <a:xfrm>
+                      <a:off x="0" y="0"/>
+                      <a:ext cx="4061257" cy="2194135"/>
+                    </a:xfrm>
+                    <a:prstGeom prst="rect">
+                      <a:avLst/>
+                    </a:prstGeom>
+                  </pic:spPr>
+                </pic:pic>
+              </a:graphicData>
+            </a:graphic>
+          </wp:inline>
+        </w:drawing>
+      </w:r>
+    </w:p>
+    <w:p>
+      <w:pPr>
+        <w:jc w:val="both"/>
+        <w:rPr>
+          <w:rFonts w:ascii="Times New Roman" w:hAnsi="Times New Roman" w:cs="Times New Roman"/>
+        </w:rPr>
+      </w:pPr>
+      <w:r>
+        <w:rPr>
+          <w:rFonts w:ascii="Times New Roman" w:hAnsi="Times New Roman" w:cs="Times New Roman"/>
+        </w:rPr>
+        <w:lastRenderedPageBreak/>
+        <w:t xml:space="preserve">Il est alors remarquable que nous </w:t>
+      </w:r>
+      <w:r>
+        <w:rPr>
+          <w:rFonts w:ascii="Times New Roman" w:hAnsi="Times New Roman" w:cs="Times New Roman"/>
+        </w:rPr>
+        <w:t>ayons</w:t>
+      </w:r>
+      <w:r>
+        <w:rPr>
+          <w:rFonts w:ascii="Times New Roman" w:hAnsi="Times New Roman" w:cs="Times New Roman"/>
+        </w:rPr>
+        <w:t xml:space="preserve"> ici un résultat particulièrement satisfaisant comme le montre la comparaison entre l’histogramme et la courbe théorique mais aussi la fonction d’autocorrélation qui </w:t>
+      </w:r>
+      <w:r>
+        <w:rPr>
+          <w:rFonts w:ascii="Times New Roman" w:hAnsi="Times New Roman" w:cs="Times New Roman"/>
+        </w:rPr>
+        <w:t>statue définitivement sur une indépendance des valeurs. Néanmoins le taux d’acceptation-rejet semble assez faible ici (en l’occurrence 21.19%) ce qui signifierai que trop de valeurs ont été rejetée et potentiellement pas suffisamment acceptées. Pour pallier à ces rejet il est possible de réduire le pas à 0.1 et obtenir le résultat suivant :</w:t>
+      </w:r>
+    </w:p>
+    <w:p>
+      <w:pPr>
+        <w:jc w:val="both"/>
+        <w:rPr>
+          <w:rFonts w:ascii="Times New Roman" w:hAnsi="Times New Roman" w:cs="Times New Roman"/>
+        </w:rPr>
+      </w:pPr>
+    </w:p>
+    <w:p>
+      <w:pPr>
+        <w:jc w:val="center"/>
+        <w:rPr>
+          <w:rFonts w:ascii="Times New Roman" w:hAnsi="Times New Roman" w:cs="Times New Roman"/>
+        </w:rPr>
+      </w:pPr>
+      <w:r>
+        <w:rPr>
+          <w:rFonts w:ascii="Times New Roman" w:hAnsi="Times New Roman" w:cs="Times New Roman"/>
+          <w:noProof/>
+        </w:rPr>
+        <w:drawing>
+          <wp:inline distT="0" distB="0" distL="0" distR="0">
+            <wp:extent cx="3830444" cy="2082535"/>
+            <wp:effectExtent l="0" t="0" r="5080" b="635"/>
+            <wp:docPr id="7" name="Image 7"/>
+            <wp:cNvGraphicFramePr>
+              <a:graphicFrameLocks xmlns:a="http://schemas.openxmlformats.org/drawingml/2006/main" noChangeAspect="1"/>
+            </wp:cNvGraphicFramePr>
+            <a:graphic xmlns:a="http://schemas.openxmlformats.org/drawingml/2006/main">
+              <a:graphicData uri="http://schemas.openxmlformats.org/drawingml/2006/picture">
+                <pic:pic xmlns:pic="http://schemas.openxmlformats.org/drawingml/2006/picture">
+                  <pic:nvPicPr>
+                    <pic:cNvPr id="7" name="Capture d’écran 2020-10-13 à 16.06.22.png"/>
+                    <pic:cNvPicPr/>
+                  </pic:nvPicPr>
+                  <pic:blipFill>
+                    <a:blip r:embed="rId11">
+                      <a:extLst>
+                        <a:ext uri="{28A0092B-C50C-407E-A947-70E740481C1C}">
+                          <a14:useLocalDpi xmlns:a14="http://schemas.microsoft.com/office/drawing/2010/main" val="0"/>
+                        </a:ext>
+                      </a:extLst>
+                    </a:blip>
+                    <a:stretch>
+                      <a:fillRect/>
+                    </a:stretch>
+                  </pic:blipFill>
+                  <pic:spPr>
+                    <a:xfrm>
+                      <a:off x="0" y="0"/>
+                      <a:ext cx="3843689" cy="2089736"/>
+                    </a:xfrm>
+                    <a:prstGeom prst="rect">
+                      <a:avLst/>
+                    </a:prstGeom>
+                  </pic:spPr>
+                </pic:pic>
+              </a:graphicData>
+            </a:graphic>
+          </wp:inline>
+        </w:drawing>
+      </w:r>
+    </w:p>
+    <w:p>
+      <w:pPr>
+        <w:jc w:val="both"/>
+        <w:rPr>
+          <w:rFonts w:ascii="Times New Roman" w:hAnsi="Times New Roman" w:cs="Times New Roman"/>
+        </w:rPr>
+      </w:pPr>
+      <w:r>
+        <w:rPr>
+          <w:rFonts w:ascii="Times New Roman" w:hAnsi="Times New Roman" w:cs="Times New Roman"/>
+        </w:rPr>
+        <w:tab/>
+      </w:r>
+    </w:p>
+    <w:p>
+      <w:pPr>
+        <w:jc w:val="both"/>
+        <w:rPr>
+          <w:rFonts w:ascii="Times New Roman" w:hAnsi="Times New Roman" w:cs="Times New Roman"/>
+        </w:rPr>
+      </w:pPr>
+      <w:r>
+        <w:rPr>
+          <w:rFonts w:ascii="Times New Roman" w:hAnsi="Times New Roman" w:cs="Times New Roman"/>
+        </w:rPr>
+        <w:tab/>
+        <w:t xml:space="preserve">Cette fois ci, le taux d’acceptation rejet et très similaire à celui obtenu lors de l’expérience avec la fonction BETA, à savoir 44.44% et l’on peut également constater que les valeurs de l’histogramme retracent de nouveau assez bien la courbe théorique. Néanmoins, au regard de la fonction d’autocorrélation, le résultat est beaucoup plus mitigé. En effet il semblerait que la série ne soit plus indépendante car le pic en 0 exigé est très largement rabaissé. Ceci est dû au fait que notre </w:t>
+      </w:r>
+      <w:proofErr w:type="spellStart"/>
+      <w:r>
+        <w:rPr>
+          <w:rFonts w:ascii="Times New Roman" w:hAnsi="Times New Roman" w:cs="Times New Roman"/>
+        </w:rPr>
+        <w:t>pas</w:t>
+      </w:r>
+      <w:proofErr w:type="spellEnd"/>
+      <w:r>
+        <w:rPr>
+          <w:rFonts w:ascii="Times New Roman" w:hAnsi="Times New Roman" w:cs="Times New Roman"/>
+        </w:rPr>
+        <w:t xml:space="preserve"> est trop petit et comme cela est visible sur l’affichage de la série, elle semble assez crénelée ce qui provoque cette dépendance d’une valeur à l’autre.</w:t>
+      </w:r>
+    </w:p>
+    <w:p>
+      <w:pPr>
+        <w:jc w:val="both"/>
+        <w:rPr>
+          <w:rFonts w:ascii="Times New Roman" w:hAnsi="Times New Roman" w:cs="Times New Roman"/>
+        </w:rPr>
+      </w:pPr>
+      <w:r>
+        <w:rPr>
+          <w:rFonts w:ascii="Times New Roman" w:hAnsi="Times New Roman" w:cs="Times New Roman"/>
+        </w:rPr>
+        <w:tab/>
+        <w:t xml:space="preserve">Cette expérience permet de mettre en lumière que seul le taux </w:t>
+      </w:r>
+      <w:r>
+        <w:rPr>
+          <w:rFonts w:ascii="Times New Roman" w:hAnsi="Times New Roman" w:cs="Times New Roman"/>
+        </w:rPr>
+        <w:t xml:space="preserve">d’acceptation-rejet final n’est pas révélateur du comportement de l’algorithme et que celui-ci est très dépendant de la fonction cible choisie. </w:t>
+      </w:r>
+      <w:r>
+        <w:rPr>
+          <w:rFonts w:ascii="Times New Roman" w:hAnsi="Times New Roman" w:cs="Times New Roman"/>
+        </w:rPr>
+        <w:t>C’est pourquoi, afin d’assurer le bon fonctionnement de la méthode, le plus sûr et de vérifier que la fonction d’autocorrélation possède un pic strict en 0, symbole d’une série dont les valeurs sont indépendantes les unes des autres. Ceci afin d’être certain que l’on a bien inspecté l’ensemble de l’intervalle de définition de la fonction.</w:t>
+      </w:r>
+    </w:p>
+    <w:p>
+      <w:pPr>
+        <w:jc w:val="both"/>
+        <w:rPr>
+          <w:rFonts w:ascii="Times New Roman" w:hAnsi="Times New Roman" w:cs="Times New Roman"/>
+        </w:rPr>
+      </w:pPr>
+    </w:p>
+    <w:p>
+      <w:pPr>
+        <w:jc w:val="both"/>
+        <w:rPr>
+          <w:rFonts w:ascii="Times New Roman" w:hAnsi="Times New Roman" w:cs="Times New Roman"/>
+        </w:rPr>
+      </w:pPr>
+      <w:r>
+        <w:rPr>
+          <w:rFonts w:ascii="Times New Roman" w:hAnsi="Times New Roman" w:cs="Times New Roman"/>
+        </w:rPr>
+        <w:tab/>
+        <w:t xml:space="preserve">Il est également possible de choisir une autre loi de proposition afin de mettre en place la marche aléatoire. Il est à noter que se servir d’une loi uniforme aurait mené aux mêmes résultats et à des conclusions très similaires, c’est pourquoi nous n’avons pas cherché à implémenter cette loi dans ce TP. Néanmoins, nous avons essayé de mettre en place la marche aléatoire de Langevin qui se caractérise comme suit : </w:t>
+      </w:r>
+    </w:p>
+    <w:p>
+      <w:pPr>
+        <w:jc w:val="both"/>
+        <w:rPr>
+          <w:rFonts w:ascii="Times New Roman" w:hAnsi="Times New Roman" w:cs="Times New Roman"/>
+        </w:rPr>
+      </w:pPr>
+    </w:p>
+    <w:p>
+      <w:pPr>
+        <w:jc w:val="both"/>
+        <w:rPr>
+          <w:rFonts w:ascii="Times New Roman" w:hAnsi="Times New Roman" w:cs="Times New Roman"/>
+        </w:rPr>
+      </w:pPr>
+      <m:oMathPara>
+        <m:oMath>
+          <m:sSub>
+            <m:sSubPr>
+              <m:ctrlPr>
+                <w:rPr>
+                  <w:rFonts w:ascii="Cambria Math" w:hAnsi="Cambria Math" w:cs="Times New Roman"/>
+                  <w:i/>
+                </w:rPr>
+              </m:ctrlPr>
+            </m:sSubPr>
+            <m:e>
+              <m:r>
+                <w:rPr>
+                  <w:rFonts w:ascii="Cambria Math" w:hAnsi="Cambria Math" w:cs="Times New Roman"/>
+                </w:rPr>
+                <m:t>x</m:t>
+              </m:r>
+            </m:e>
+            <m:sub>
+              <m:r>
+                <w:rPr>
+                  <w:rFonts w:ascii="Cambria Math" w:hAnsi="Cambria Math" w:cs="Times New Roman"/>
+                </w:rPr>
+                <m:t>cand</m:t>
+              </m:r>
+            </m:sub>
+          </m:sSub>
+          <m:r>
+            <w:rPr>
+              <w:rFonts w:ascii="Cambria Math" w:hAnsi="Cambria Math" w:cs="Times New Roman"/>
+            </w:rPr>
+            <m:t xml:space="preserve"> ~ </m:t>
+          </m:r>
+          <m:sSup>
+            <m:sSupPr>
+              <m:ctrlPr>
+                <w:rPr>
+                  <w:rFonts w:ascii="Cambria Math" w:hAnsi="Cambria Math" w:cs="Times New Roman"/>
+                  <w:i/>
+                </w:rPr>
+              </m:ctrlPr>
+            </m:sSupPr>
+            <m:e>
+              <m:r>
+                <w:rPr>
+                  <w:rFonts w:ascii="Cambria Math" w:hAnsi="Cambria Math" w:cs="Times New Roman"/>
+                </w:rPr>
+                <m:t>x</m:t>
+              </m:r>
+            </m:e>
+            <m:sup>
+              <m:r>
+                <w:rPr>
+                  <w:rFonts w:ascii="Cambria Math" w:hAnsi="Cambria Math" w:cs="Times New Roman"/>
+                </w:rPr>
+                <m:t>t</m:t>
+              </m:r>
+            </m:sup>
+          </m:sSup>
+          <m:r>
+            <w:rPr>
+              <w:rFonts w:ascii="Cambria Math" w:hAnsi="Cambria Math" w:cs="Times New Roman"/>
+            </w:rPr>
+            <m:t>+σ.[</m:t>
+          </m:r>
+          <m:r>
+            <m:rPr>
+              <m:scr m:val="script"/>
+            </m:rPr>
+            <w:rPr>
+              <w:rFonts w:ascii="Cambria Math" w:hAnsi="Cambria Math" w:cs="Times New Roman"/>
+            </w:rPr>
+            <m:t>N</m:t>
+          </m:r>
+          <m:d>
+            <m:dPr>
+              <m:ctrlPr>
+                <w:rPr>
+                  <w:rFonts w:ascii="Cambria Math" w:hAnsi="Cambria Math" w:cs="Times New Roman"/>
+                  <w:i/>
+                </w:rPr>
+              </m:ctrlPr>
+            </m:dPr>
+            <m:e>
+              <m:r>
+                <w:rPr>
+                  <w:rFonts w:ascii="Cambria Math" w:hAnsi="Cambria Math" w:cs="Times New Roman"/>
+                </w:rPr>
+                <m:t>0,1</m:t>
+              </m:r>
+            </m:e>
+          </m:d>
+          <m:r>
+            <w:rPr>
+              <w:rFonts w:ascii="Cambria Math" w:hAnsi="Cambria Math" w:cs="Times New Roman"/>
+            </w:rPr>
+            <m:t>+</m:t>
+          </m:r>
+          <m:f>
+            <m:fPr>
+              <m:ctrlPr>
+                <w:rPr>
+                  <w:rFonts w:ascii="Cambria Math" w:hAnsi="Cambria Math" w:cs="Times New Roman"/>
+                  <w:i/>
+                </w:rPr>
+              </m:ctrlPr>
+            </m:fPr>
+            <m:num>
+              <m:r>
+                <w:rPr>
+                  <w:rFonts w:ascii="Cambria Math" w:hAnsi="Cambria Math" w:cs="Times New Roman"/>
+                </w:rPr>
+                <m:t>1</m:t>
+              </m:r>
+            </m:num>
+            <m:den>
+              <m:r>
+                <w:rPr>
+                  <w:rFonts w:ascii="Cambria Math" w:hAnsi="Cambria Math" w:cs="Times New Roman"/>
+                </w:rPr>
+                <m:t>2</m:t>
+              </m:r>
+            </m:den>
+          </m:f>
+          <m:r>
+            <w:rPr>
+              <w:rFonts w:ascii="Cambria Math" w:hAnsi="Cambria Math" w:cs="Times New Roman"/>
+            </w:rPr>
+            <m:t>.</m:t>
+          </m:r>
+          <m:r>
+            <m:rPr>
+              <m:sty m:val="p"/>
+            </m:rPr>
+            <w:rPr>
+              <w:rFonts w:ascii="Cambria Math" w:hAnsi="Cambria Math" w:cs="Times New Roman"/>
+            </w:rPr>
+            <m:t>∇</m:t>
+          </m:r>
+          <m:func>
+            <m:funcPr>
+              <m:ctrlPr>
+                <w:rPr>
+                  <w:rFonts w:ascii="Cambria Math" w:hAnsi="Cambria Math" w:cs="Times New Roman"/>
+                  <w:i/>
+                </w:rPr>
+              </m:ctrlPr>
+            </m:funcPr>
+            <m:fName>
+              <m:r>
+                <m:rPr>
+                  <m:sty m:val="p"/>
+                </m:rPr>
+                <w:rPr>
+                  <w:rFonts w:ascii="Cambria Math" w:hAnsi="Cambria Math" w:cs="Times New Roman"/>
+                </w:rPr>
+                <m:t>log</m:t>
+              </m:r>
+            </m:fName>
+            <m:e>
+              <m:d>
+                <m:dPr>
+                  <m:ctrlPr>
+                    <w:rPr>
+                      <w:rFonts w:ascii="Cambria Math" w:hAnsi="Cambria Math" w:cs="Times New Roman"/>
+                      <w:i/>
+                    </w:rPr>
+                  </m:ctrlPr>
+                </m:dPr>
+                <m:e>
+                  <m:r>
+                    <w:rPr>
+                      <w:rFonts w:ascii="Cambria Math" w:hAnsi="Cambria Math" w:cs="Times New Roman"/>
+                    </w:rPr>
+                    <m:t>f</m:t>
+                  </m:r>
+                  <m:d>
+                    <m:dPr>
+                      <m:ctrlPr>
+                        <w:rPr>
+                          <w:rFonts w:ascii="Cambria Math" w:hAnsi="Cambria Math" w:cs="Times New Roman"/>
+                          <w:i/>
+                        </w:rPr>
+                      </m:ctrlPr>
+                    </m:dPr>
+                    <m:e>
+                      <m:sSup>
+                        <m:sSupPr>
+                          <m:ctrlPr>
+                            <w:rPr>
+                              <w:rFonts w:ascii="Cambria Math" w:hAnsi="Cambria Math" w:cs="Times New Roman"/>
+                              <w:i/>
+                            </w:rPr>
+                          </m:ctrlPr>
+                        </m:sSupPr>
+                        <m:e>
+                          <m:r>
+                            <w:rPr>
+                              <w:rFonts w:ascii="Cambria Math" w:hAnsi="Cambria Math" w:cs="Times New Roman"/>
+                            </w:rPr>
+                            <m:t>x</m:t>
+                          </m:r>
+                        </m:e>
+                        <m:sup>
+                          <m:r>
+                            <w:rPr>
+                              <w:rFonts w:ascii="Cambria Math" w:hAnsi="Cambria Math" w:cs="Times New Roman"/>
+                            </w:rPr>
+                            <m:t>t</m:t>
+                          </m:r>
+                        </m:sup>
+                      </m:sSup>
+                    </m:e>
+                  </m:d>
+                </m:e>
+              </m:d>
+            </m:e>
+          </m:func>
+          <m:r>
+            <w:rPr>
+              <w:rFonts w:ascii="Cambria Math" w:hAnsi="Cambria Math" w:cs="Times New Roman"/>
+            </w:rPr>
+            <m:t>]</m:t>
+          </m:r>
+        </m:oMath>
+      </m:oMathPara>
+    </w:p>
+    <w:p>
+      <w:pPr>
+        <w:jc w:val="both"/>
+        <w:rPr>
+          <w:rFonts w:ascii="Times New Roman" w:hAnsi="Times New Roman" w:cs="Times New Roman"/>
+        </w:rPr>
+      </w:pPr>
+    </w:p>
+    <w:p>
+      <w:pPr>
+        <w:jc w:val="both"/>
+        <w:rPr>
+          <w:rFonts w:ascii="Times New Roman" w:hAnsi="Times New Roman" w:cs="Times New Roman"/>
+        </w:rPr>
+      </w:pPr>
+      <w:r>
+        <w:rPr>
+          <w:rFonts w:ascii="Times New Roman" w:hAnsi="Times New Roman" w:cs="Times New Roman"/>
+        </w:rPr>
+        <w:tab/>
+        <w:t>Cette loi doit alors permettre de tenir compte du gradient de telle sorte qu’à chaque sélection de candidat, l’on se dirige dans le sens de la pente ascendante de la courbe. Ainsi, l’on devrait converger plus rapidement vers la solution finale. Après plusieurs tentatives de mise en place d’une telle marche nous n’avons pas réussi à l</w:t>
+      </w:r>
+      <w:r>
+        <w:rPr>
+          <w:rFonts w:ascii="Times New Roman" w:hAnsi="Times New Roman" w:cs="Times New Roman"/>
+        </w:rPr>
+        <w:t xml:space="preserve">’implémenter. Il est cependant possible de voir dans le code les différentes sections réservées à la marche aléatoire de Langevin, de plus pour tester celle-ci et voir les résultats, il est possible de donner la valeur 1 à la variable </w:t>
+      </w:r>
+      <w:r>
+        <w:rPr>
+          <w:rFonts w:ascii="Times New Roman" w:hAnsi="Times New Roman" w:cs="Times New Roman"/>
+        </w:rPr>
+        <w:lastRenderedPageBreak/>
+        <w:t>« </w:t>
+      </w:r>
+      <w:proofErr w:type="spellStart"/>
+      <w:r>
+        <w:rPr>
+          <w:rFonts w:ascii="Times New Roman" w:hAnsi="Times New Roman" w:cs="Times New Roman"/>
+        </w:rPr>
+        <w:t>loiProp</w:t>
+      </w:r>
+      <w:proofErr w:type="spellEnd"/>
+      <w:r>
+        <w:rPr>
+          <w:rFonts w:ascii="Times New Roman" w:hAnsi="Times New Roman" w:cs="Times New Roman"/>
+        </w:rPr>
+        <w:t xml:space="preserve"> ». Voici ci-dessous le meilleur résultat que nous ayons pu obtenir en utilisant 10000 échantillons et un pas de 0.5. </w:t>
+      </w:r>
+    </w:p>
+    <w:p>
+      <w:pPr>
+        <w:jc w:val="both"/>
+        <w:rPr>
+          <w:rFonts w:ascii="Times New Roman" w:hAnsi="Times New Roman" w:cs="Times New Roman"/>
+        </w:rPr>
+      </w:pPr>
+    </w:p>
+    <w:p>
+      <w:pPr>
+        <w:jc w:val="both"/>
+        <w:rPr>
+          <w:rFonts w:ascii="Times New Roman" w:hAnsi="Times New Roman" w:cs="Times New Roman"/>
+        </w:rPr>
+      </w:pPr>
+      <w:r>
+        <w:rPr>
+          <w:rFonts w:ascii="Times New Roman" w:hAnsi="Times New Roman" w:cs="Times New Roman"/>
+          <w:noProof/>
+        </w:rPr>
+        <w:drawing>
+          <wp:inline distT="0" distB="0" distL="0" distR="0">
+            <wp:extent cx="5756910" cy="3185795"/>
+            <wp:effectExtent l="0" t="0" r="0" b="1905"/>
+            <wp:docPr id="8" name="Image 8"/>
+            <wp:cNvGraphicFramePr>
+              <a:graphicFrameLocks xmlns:a="http://schemas.openxmlformats.org/drawingml/2006/main" noChangeAspect="1"/>
+            </wp:cNvGraphicFramePr>
+            <a:graphic xmlns:a="http://schemas.openxmlformats.org/drawingml/2006/main">
+              <a:graphicData uri="http://schemas.openxmlformats.org/drawingml/2006/picture">
+                <pic:pic xmlns:pic="http://schemas.openxmlformats.org/drawingml/2006/picture">
+                  <pic:nvPicPr>
+                    <pic:cNvPr id="8" name="Capture d’écran 2020-10-13 à 22.21.34.png"/>
+                    <pic:cNvPicPr/>
+                  </pic:nvPicPr>
+                  <pic:blipFill>
+                    <a:blip r:embed="rId12">
+                      <a:extLst>
+                        <a:ext uri="{28A0092B-C50C-407E-A947-70E740481C1C}">
+                          <a14:useLocalDpi xmlns:a14="http://schemas.microsoft.com/office/drawing/2010/main" val="0"/>
+                        </a:ext>
+                      </a:extLst>
+                    </a:blip>
+                    <a:stretch>
+                      <a:fillRect/>
+                    </a:stretch>
+                  </pic:blipFill>
+                  <pic:spPr>
+                    <a:xfrm>
+                      <a:off x="0" y="0"/>
+                      <a:ext cx="5756910" cy="3185795"/>
+                    </a:xfrm>
+                    <a:prstGeom prst="rect">
+                      <a:avLst/>
+                    </a:prstGeom>
+                  </pic:spPr>
+                </pic:pic>
+              </a:graphicData>
+            </a:graphic>
+          </wp:inline>
+        </w:drawing>
+      </w:r>
+    </w:p>
+    <w:p>
+      <w:pPr>
+        <w:jc w:val="both"/>
+        <w:rPr>
+          <w:rFonts w:ascii="Times New Roman" w:hAnsi="Times New Roman" w:cs="Times New Roman"/>
+        </w:rPr>
+      </w:pPr>
+    </w:p>
+    <w:p>
+      <w:pPr>
+        <w:jc w:val="both"/>
+        <w:rPr>
+          <w:rFonts w:ascii="Times New Roman" w:hAnsi="Times New Roman" w:cs="Times New Roman"/>
+        </w:rPr>
+      </w:pPr>
+    </w:p>
+    <w:p>
+      <w:pPr>
+        <w:jc w:val="both"/>
+        <w:rPr>
+          <w:rFonts w:ascii="Times New Roman" w:hAnsi="Times New Roman" w:cs="Times New Roman"/>
+        </w:rPr>
+      </w:pPr>
+      <w:r>
+        <w:rPr>
+          <w:rFonts w:ascii="Times New Roman" w:hAnsi="Times New Roman" w:cs="Times New Roman"/>
+        </w:rPr>
+        <w:t xml:space="preserve">On peut alors noter plusieurs problèmes ici : </w:t>
+      </w:r>
+    </w:p>
+    <w:p>
+      <w:pPr>
+        <w:jc w:val="both"/>
+        <w:rPr>
+          <w:rFonts w:ascii="Times New Roman" w:hAnsi="Times New Roman" w:cs="Times New Roman"/>
+        </w:rPr>
+      </w:pPr>
+    </w:p>
+    <w:p>
+      <w:pPr>
+        <w:pStyle w:val="Paragraphedeliste"/>
+        <w:numPr>
+          <w:ilvl w:val="0"/>
+          <w:numId w:val="4"/>
+        </w:numPr>
+        <w:jc w:val="both"/>
+        <w:rPr>
+          <w:rFonts w:ascii="Times New Roman" w:hAnsi="Times New Roman" w:cs="Times New Roman"/>
+        </w:rPr>
+      </w:pPr>
+      <w:r>
+        <w:rPr>
+          <w:rFonts w:ascii="Times New Roman" w:hAnsi="Times New Roman" w:cs="Times New Roman"/>
+        </w:rPr>
+        <w:t>Une série crénelée, qui selon les expériences précédentes est dû à un pas trop grand, or en réduisant le pas le résultat empire.</w:t>
+      </w:r>
+    </w:p>
+    <w:p>
+      <w:pPr>
+        <w:pStyle w:val="Paragraphedeliste"/>
+        <w:numPr>
+          <w:ilvl w:val="0"/>
+          <w:numId w:val="4"/>
+        </w:numPr>
+        <w:jc w:val="both"/>
+        <w:rPr>
+          <w:rFonts w:ascii="Times New Roman" w:hAnsi="Times New Roman" w:cs="Times New Roman"/>
+        </w:rPr>
+      </w:pPr>
+      <w:r>
+        <w:rPr>
+          <w:rFonts w:ascii="Times New Roman" w:hAnsi="Times New Roman" w:cs="Times New Roman"/>
+        </w:rPr>
+        <w:t xml:space="preserve">Un histogramme </w:t>
+      </w:r>
+      <w:r>
+        <w:rPr>
+          <w:rFonts w:ascii="Times New Roman" w:hAnsi="Times New Roman" w:cs="Times New Roman"/>
+        </w:rPr>
+        <w:t xml:space="preserve">donc les valeurs ne couvrent pas tout l’intervalle de définition de f, ce qui est dû aux très fortes valeurs de gradient dans la loi de proposition qui une fois </w:t>
+      </w:r>
+      <m:oMath>
+        <m:sSup>
+          <m:sSupPr>
+            <m:ctrlPr>
+              <w:rPr>
+                <w:rFonts w:ascii="Cambria Math" w:hAnsi="Cambria Math" w:cs="Times New Roman"/>
+                <w:i/>
+              </w:rPr>
+            </m:ctrlPr>
+          </m:sSupPr>
+          <m:e>
+            <m:r>
+              <w:rPr>
+                <w:rFonts w:ascii="Cambria Math" w:hAnsi="Cambria Math" w:cs="Times New Roman"/>
+              </w:rPr>
+              <m:t>x</m:t>
+            </m:r>
+          </m:e>
+          <m:sup>
+            <m:r>
+              <w:rPr>
+                <w:rFonts w:ascii="Cambria Math" w:hAnsi="Cambria Math" w:cs="Times New Roman"/>
+              </w:rPr>
+              <m:t>t</m:t>
+            </m:r>
+          </m:sup>
+        </m:sSup>
+      </m:oMath>
+      <w:r>
+        <w:rPr>
+          <w:rFonts w:ascii="Times New Roman" w:eastAsiaTheme="minorEastAsia" w:hAnsi="Times New Roman" w:cs="Times New Roman"/>
+        </w:rPr>
+        <w:t xml:space="preserve"> arrivé à la borne inférieure (</w:t>
+      </w:r>
+      <w:proofErr w:type="spellStart"/>
+      <w:r>
+        <w:rPr>
+          <w:rFonts w:ascii="Times New Roman" w:eastAsiaTheme="minorEastAsia" w:hAnsi="Times New Roman" w:cs="Times New Roman"/>
+        </w:rPr>
+        <w:t>resp</w:t>
+      </w:r>
+      <w:proofErr w:type="spellEnd"/>
+      <w:r>
+        <w:rPr>
+          <w:rFonts w:ascii="Times New Roman" w:eastAsiaTheme="minorEastAsia" w:hAnsi="Times New Roman" w:cs="Times New Roman"/>
+        </w:rPr>
+        <w:t xml:space="preserve">. </w:t>
+      </w:r>
+      <w:proofErr w:type="gramStart"/>
+      <w:r>
+        <w:rPr>
+          <w:rFonts w:ascii="Times New Roman" w:eastAsiaTheme="minorEastAsia" w:hAnsi="Times New Roman" w:cs="Times New Roman"/>
+        </w:rPr>
+        <w:t>supérieure</w:t>
+      </w:r>
+      <w:proofErr w:type="gramEnd"/>
+      <w:r>
+        <w:rPr>
+          <w:rFonts w:ascii="Times New Roman" w:eastAsiaTheme="minorEastAsia" w:hAnsi="Times New Roman" w:cs="Times New Roman"/>
+        </w:rPr>
+        <w:t xml:space="preserve">), propose des valeurs </w:t>
+      </w:r>
+      <m:oMath>
+        <m:sSub>
+          <m:sSubPr>
+            <m:ctrlPr>
+              <w:rPr>
+                <w:rFonts w:ascii="Cambria Math" w:eastAsiaTheme="minorEastAsia" w:hAnsi="Cambria Math" w:cs="Times New Roman"/>
+                <w:i/>
+              </w:rPr>
+            </m:ctrlPr>
+          </m:sSubPr>
+          <m:e>
+            <m:r>
+              <w:rPr>
+                <w:rFonts w:ascii="Cambria Math" w:eastAsiaTheme="minorEastAsia" w:hAnsi="Cambria Math" w:cs="Times New Roman"/>
+              </w:rPr>
+              <m:t>x</m:t>
+            </m:r>
+          </m:e>
+          <m:sub>
+            <m:r>
+              <w:rPr>
+                <w:rFonts w:ascii="Cambria Math" w:eastAsiaTheme="minorEastAsia" w:hAnsi="Cambria Math" w:cs="Times New Roman"/>
+              </w:rPr>
+              <m:t>cand</m:t>
+            </m:r>
+          </m:sub>
+        </m:sSub>
+      </m:oMath>
+      <w:r>
+        <w:rPr>
+          <w:rFonts w:ascii="Times New Roman" w:eastAsiaTheme="minorEastAsia" w:hAnsi="Times New Roman" w:cs="Times New Roman"/>
+        </w:rPr>
+        <w:t xml:space="preserve"> aberrantes et donc sont systématiquement rejetées.</w:t>
+      </w:r>
+    </w:p>
+    <w:p>
+      <w:pPr>
+        <w:pStyle w:val="Paragraphedeliste"/>
+        <w:numPr>
+          <w:ilvl w:val="0"/>
+          <w:numId w:val="4"/>
+        </w:numPr>
+        <w:jc w:val="both"/>
+        <w:rPr>
+          <w:rFonts w:ascii="Times New Roman" w:hAnsi="Times New Roman" w:cs="Times New Roman"/>
+        </w:rPr>
+      </w:pPr>
+      <w:r>
+        <w:rPr>
+          <w:rFonts w:ascii="Times New Roman" w:hAnsi="Times New Roman" w:cs="Times New Roman"/>
+        </w:rPr>
+        <w:t xml:space="preserve">Ce phénomène permet également d’expliquer l’effet créneaux ainsi que les grands pics aux bornes inférieure et supérieure. </w:t>
+      </w:r>
+    </w:p>
+    <w:p>
+      <w:pPr>
+        <w:pStyle w:val="Paragraphedeliste"/>
+        <w:numPr>
+          <w:ilvl w:val="0"/>
+          <w:numId w:val="4"/>
+        </w:numPr>
+        <w:jc w:val="both"/>
+        <w:rPr>
+          <w:rFonts w:ascii="Times New Roman" w:hAnsi="Times New Roman" w:cs="Times New Roman"/>
+        </w:rPr>
+      </w:pPr>
+      <w:r>
+        <w:rPr>
+          <w:rFonts w:ascii="Times New Roman" w:hAnsi="Times New Roman" w:cs="Times New Roman"/>
+        </w:rPr>
+        <w:t>La fonction d’autocorrélation est également en accord avec les remarques précédentes et illustre bien la redondance de la série et donc sa dépendance aux valeurs précédentes.</w:t>
+      </w:r>
+    </w:p>
+    <w:p>
+      <w:pPr>
+        <w:jc w:val="both"/>
+        <w:rPr>
+          <w:rFonts w:ascii="Times New Roman" w:hAnsi="Times New Roman" w:cs="Times New Roman"/>
+        </w:rPr>
+      </w:pPr>
+    </w:p>
+    <w:p>
+      <w:pPr>
+        <w:jc w:val="both"/>
+        <w:rPr>
+          <w:rFonts w:ascii="Times New Roman" w:hAnsi="Times New Roman" w:cs="Times New Roman"/>
+        </w:rPr>
+      </w:pPr>
+      <w:r>
+        <w:rPr>
+          <w:rFonts w:ascii="Times New Roman" w:hAnsi="Times New Roman" w:cs="Times New Roman"/>
+        </w:rPr>
+        <w:t xml:space="preserve">Enfin, il est notable que lancer plusieurs fois l’algorithme de suite ne permet pas de retrouver des résultats similaires, au contraire, ce « meilleur » résultat est obtenu </w:t>
+      </w:r>
+      <w:r>
+        <w:rPr>
+          <w:rFonts w:ascii="Times New Roman" w:hAnsi="Times New Roman" w:cs="Times New Roman"/>
+        </w:rPr>
+        <w:t xml:space="preserve">après avoir effectué plusieurs tests avec ces mêmes valeurs (de nombre d’échantillons et de pas), mais aussi avec d’autres valeurs. </w:t>
+      </w:r>
+      <w:r>
+        <w:rPr>
+          <w:rFonts w:ascii="Times New Roman" w:hAnsi="Times New Roman" w:cs="Times New Roman"/>
+        </w:rPr>
+        <w:t>Il est donc certain que l’algorithme implémenté n’est pas une marche de Langevin, mais nous n’avons pas pu résoudre le problème d’</w:t>
+      </w:r>
+      <w:proofErr w:type="spellStart"/>
+      <w:r>
+        <w:rPr>
+          <w:rFonts w:ascii="Times New Roman" w:hAnsi="Times New Roman" w:cs="Times New Roman"/>
+        </w:rPr>
+        <w:t>impémentation</w:t>
+      </w:r>
+      <w:proofErr w:type="spellEnd"/>
+      <w:r>
+        <w:rPr>
+          <w:rFonts w:ascii="Times New Roman" w:hAnsi="Times New Roman" w:cs="Times New Roman"/>
+        </w:rPr>
+        <w:t>.</w:t>
+      </w:r>
+    </w:p>
+    <w:p>
+      <w:pPr>
+        <w:jc w:val="both"/>
+        <w:rPr>
+          <w:rFonts w:ascii="Times New Roman" w:hAnsi="Times New Roman" w:cs="Times New Roman"/>
+        </w:rPr>
+      </w:pPr>
+    </w:p>
+    <w:p>
+      <w:pPr>
+        <w:pBdr>
+          <w:bottom w:val="single" w:sz="4" w:space="1" w:color="auto"/>
+        </w:pBdr>
+        <w:jc w:val="both"/>
+        <w:rPr>
+          <w:rFonts w:ascii="Times New Roman" w:hAnsi="Times New Roman" w:cs="Times New Roman"/>
+          <w:sz w:val="40"/>
+        </w:rPr>
+      </w:pPr>
+      <w:r>
+        <w:rPr>
+          <w:rFonts w:ascii="Times New Roman" w:hAnsi="Times New Roman" w:cs="Times New Roman"/>
+          <w:sz w:val="40"/>
+        </w:rPr>
         <w:t>V. Conclusion</w:t>
       </w:r>
+    </w:p>
+    <w:p>
+      <w:pPr>
+        <w:jc w:val="both"/>
+        <w:rPr>
+          <w:rFonts w:ascii="Times New Roman" w:hAnsi="Times New Roman" w:cs="Times New Roman"/>
+        </w:rPr>
+      </w:pPr>
+    </w:p>
+    <w:p>
+      <w:pPr>
+        <w:jc w:val="both"/>
+        <w:rPr>
+          <w:rFonts w:ascii="Times New Roman" w:hAnsi="Times New Roman" w:cs="Times New Roman"/>
+        </w:rPr>
+      </w:pPr>
+      <w:r>
+        <w:rPr>
+          <w:rFonts w:ascii="Times New Roman" w:hAnsi="Times New Roman" w:cs="Times New Roman"/>
+        </w:rPr>
+        <w:tab/>
+        <w:t xml:space="preserve">Suite à cette étude il est alors possible de conclure en plusieurs points et en premier lieu au fait que l’algorithme de </w:t>
+      </w:r>
+      <w:proofErr w:type="spellStart"/>
+      <w:r>
+        <w:rPr>
+          <w:rFonts w:ascii="Times New Roman" w:hAnsi="Times New Roman" w:cs="Times New Roman"/>
+        </w:rPr>
+        <w:t>Metropolis</w:t>
+      </w:r>
+      <w:proofErr w:type="spellEnd"/>
+      <w:r>
+        <w:rPr>
+          <w:rFonts w:ascii="Times New Roman" w:hAnsi="Times New Roman" w:cs="Times New Roman"/>
+        </w:rPr>
+        <w:t xml:space="preserve">-Hastings est particulièrement performant quand il s’agit de trouver une série de points identiquement distribuée selon une fonction dont il n’est pas aisé de générer une telle série. Néanmoins, il faut veiller au bon paramétrage de l’algorithme afin que sa convergence vise bien la fonction cible. En effet, il peut être très aisé de tomber dans un </w:t>
+      </w:r>
+      <w:r>
+        <w:rPr>
+          <w:rFonts w:ascii="Times New Roman" w:hAnsi="Times New Roman" w:cs="Times New Roman"/>
+        </w:rPr>
+        <w:lastRenderedPageBreak/>
+        <w:t xml:space="preserve">maximum local et de ne pas pouvoir en sortir à cause d’un pas trop petit, ou à l’inverse de ne proposer que des valeurs candidates aberrantes et donc d’avoir une répétition trop importante des valeurs de l’algorithme. </w:t>
+      </w:r>
+    </w:p>
+    <w:p>
+      <w:pPr>
+        <w:jc w:val="both"/>
+        <w:rPr>
+          <w:rFonts w:ascii="Times New Roman" w:hAnsi="Times New Roman" w:cs="Times New Roman"/>
+        </w:rPr>
+      </w:pPr>
+      <w:r>
+        <w:rPr>
+          <w:rFonts w:ascii="Times New Roman" w:hAnsi="Times New Roman" w:cs="Times New Roman"/>
+        </w:rPr>
+        <w:tab/>
+        <w:t>Il semble important de noter que le problème rencontré pour la mise en place de la marche aléatoire de Langevin est purement algorithmique, en effet en pratique, cette marche aléatoire devrait permettre d’améliorer sensiblement la précision et la vitesse de convergence de l’algorithme de Metropolis-Hastings.</w:t>
+      </w:r>
+      <w:bookmarkStart w:id="0" w:name="_GoBack"/>
+      <w:bookmarkEnd w:id="0"/>
     </w:p>
     <w:sectPr>
       <w:pgSz w:w="11900" w:h="16840"/>
@@ -3226,6 +4488,119 @@
       </w:rPr>
     </w:lvl>
   </w:abstractNum>
+  <w:abstractNum w:abstractNumId="3" w15:restartNumberingAfterBreak="0">
+    <w:nsid w:val="35A41A62"/>
+    <w:multiLevelType w:val="hybridMultilevel"/>
+    <w:tmpl w:val="54A84CCC"/>
+    <w:lvl w:ilvl="0" w:tplc="B2E8057A">
+      <w:start w:val="4"/>
+      <w:numFmt w:val="bullet"/>
+      <w:lvlText w:val="-"/>
+      <w:lvlJc w:val="left"/>
+      <w:pPr>
+        <w:ind w:left="720" w:hanging="360"/>
+      </w:pPr>
+      <w:rPr>
+        <w:rFonts w:ascii="Times New Roman" w:eastAsiaTheme="minorHAnsi" w:hAnsi="Times New Roman" w:cs="Times New Roman" w:hint="default"/>
+      </w:rPr>
+    </w:lvl>
+    <w:lvl w:ilvl="1" w:tplc="040C0003" w:tentative="1">
+      <w:start w:val="1"/>
+      <w:numFmt w:val="bullet"/>
+      <w:lvlText w:val="o"/>
+      <w:lvlJc w:val="left"/>
+      <w:pPr>
+        <w:ind w:left="1440" w:hanging="360"/>
+      </w:pPr>
+      <w:rPr>
+        <w:rFonts w:ascii="Courier New" w:hAnsi="Courier New" w:cs="Courier New" w:hint="default"/>
+      </w:rPr>
+    </w:lvl>
+    <w:lvl w:ilvl="2" w:tplc="040C0005" w:tentative="1">
+      <w:start w:val="1"/>
+      <w:numFmt w:val="bullet"/>
+      <w:lvlText w:val=""/>
+      <w:lvlJc w:val="left"/>
+      <w:pPr>
+        <w:ind w:left="2160" w:hanging="360"/>
+      </w:pPr>
+      <w:rPr>
+        <w:rFonts w:ascii="Wingdings" w:hAnsi="Wingdings" w:hint="default"/>
+      </w:rPr>
+    </w:lvl>
+    <w:lvl w:ilvl="3" w:tplc="040C0001" w:tentative="1">
+      <w:start w:val="1"/>
+      <w:numFmt w:val="bullet"/>
+      <w:lvlText w:val=""/>
+      <w:lvlJc w:val="left"/>
+      <w:pPr>
+        <w:ind w:left="2880" w:hanging="360"/>
+      </w:pPr>
+      <w:rPr>
+        <w:rFonts w:ascii="Symbol" w:hAnsi="Symbol" w:hint="default"/>
+      </w:rPr>
+    </w:lvl>
+    <w:lvl w:ilvl="4" w:tplc="040C0003" w:tentative="1">
+      <w:start w:val="1"/>
+      <w:numFmt w:val="bullet"/>
+      <w:lvlText w:val="o"/>
+      <w:lvlJc w:val="left"/>
+      <w:pPr>
+        <w:ind w:left="3600" w:hanging="360"/>
+      </w:pPr>
+      <w:rPr>
+        <w:rFonts w:ascii="Courier New" w:hAnsi="Courier New" w:cs="Courier New" w:hint="default"/>
+      </w:rPr>
+    </w:lvl>
+    <w:lvl w:ilvl="5" w:tplc="040C0005" w:tentative="1">
+      <w:start w:val="1"/>
+      <w:numFmt w:val="bullet"/>
+      <w:lvlText w:val=""/>
+      <w:lvlJc w:val="left"/>
+      <w:pPr>
+        <w:ind w:left="4320" w:hanging="360"/>
+      </w:pPr>
+      <w:rPr>
+        <w:rFonts w:ascii="Wingdings" w:hAnsi="Wingdings" w:hint="default"/>
+      </w:rPr>
+    </w:lvl>
+    <w:lvl w:ilvl="6" w:tplc="040C0001" w:tentative="1">
+      <w:start w:val="1"/>
+      <w:numFmt w:val="bullet"/>
+      <w:lvlText w:val=""/>
+      <w:lvlJc w:val="left"/>
+      <w:pPr>
+        <w:ind w:left="5040" w:hanging="360"/>
+      </w:pPr>
+      <w:rPr>
+        <w:rFonts w:ascii="Symbol" w:hAnsi="Symbol" w:hint="default"/>
+      </w:rPr>
+    </w:lvl>
+    <w:lvl w:ilvl="7" w:tplc="040C0003" w:tentative="1">
+      <w:start w:val="1"/>
+      <w:numFmt w:val="bullet"/>
+      <w:lvlText w:val="o"/>
+      <w:lvlJc w:val="left"/>
+      <w:pPr>
+        <w:ind w:left="5760" w:hanging="360"/>
+      </w:pPr>
+      <w:rPr>
+        <w:rFonts w:ascii="Courier New" w:hAnsi="Courier New" w:cs="Courier New" w:hint="default"/>
+      </w:rPr>
+    </w:lvl>
+    <w:lvl w:ilvl="8" w:tplc="040C0005" w:tentative="1">
+      <w:start w:val="1"/>
+      <w:numFmt w:val="bullet"/>
+      <w:lvlText w:val=""/>
+      <w:lvlJc w:val="left"/>
+      <w:pPr>
+        <w:ind w:left="6480" w:hanging="360"/>
+      </w:pPr>
+      <w:rPr>
+        <w:rFonts w:ascii="Wingdings" w:hAnsi="Wingdings" w:hint="default"/>
+      </w:rPr>
+    </w:lvl>
+  </w:abstractNum>
   <w:num w:numId="1">
     <w:abstractNumId w:val="1"/>
   </w:num>
@@ -3234,6 +4609,9 @@
   </w:num>
   <w:num w:numId="3">
     <w:abstractNumId w:val="2"/>
+  </w:num>
+  <w:num w:numId="4">
+    <w:abstractNumId w:val="3"/>
   </w:num>
 </w:numbering>
 </file>

</xml_diff>